<commit_message>
matrice e unita organizzarive, sprint 2 in readme
</commit_message>
<xml_diff>
--- a/documentation/planning/matrice_responsabilita.docx
+++ b/documentation/planning/matrice_responsabilita.docx
@@ -1,6 +1,6 @@
 
 <file path=word/document.xml><?xml version="1.0" encoding="utf-8"?>
-<w:document xmlns:wpc="http://schemas.microsoft.com/office/word/2010/wordprocessingCanvas" xmlns:cx="http://schemas.microsoft.com/office/drawing/2014/chartex" xmlns:cx1="http://schemas.microsoft.com/office/drawing/2015/9/8/chartex" xmlns:cx2="http://schemas.microsoft.com/office/drawing/2015/10/21/chartex" xmlns:cx3="http://schemas.microsoft.com/office/drawing/2016/5/9/chartex" xmlns:cx4="http://schemas.microsoft.com/office/drawing/2016/5/10/chartex" xmlns:cx5="http://schemas.microsoft.com/office/drawing/2016/5/11/chartex" xmlns:mc="http://schemas.openxmlformats.org/markup-compatibility/2006" xmlns:o="urn:schemas-microsoft-com:office:office" xmlns:r="http://schemas.openxmlformats.org/officeDocument/2006/relationships" xmlns:m="http://schemas.openxmlformats.org/officeDocument/2006/math" xmlns:v="urn:schemas-microsoft-com:vml" xmlns:wp14="http://schemas.microsoft.com/office/word/2010/wordprocessingDrawing" xmlns:wp="http://schemas.openxmlformats.org/drawingml/2006/wordprocessingDrawing" xmlns:w10="urn:schemas-microsoft-com:office:word" xmlns:w="http://schemas.openxmlformats.org/wordprocessingml/2006/main" xmlns:w14="http://schemas.microsoft.com/office/word/2010/wordml" xmlns:w15="http://schemas.microsoft.com/office/word/2012/wordml" xmlns:w16se="http://schemas.microsoft.com/office/word/2015/wordml/symex" xmlns:wpg="http://schemas.microsoft.com/office/word/2010/wordprocessingGroup" xmlns:wpi="http://schemas.microsoft.com/office/word/2010/wordprocessingInk" xmlns:wne="http://schemas.microsoft.com/office/word/2006/wordml" xmlns:wps="http://schemas.microsoft.com/office/word/2010/wordprocessingShape" mc:Ignorable="w14 w15 w16se wp14">
+<w:document xmlns:wpc="http://schemas.microsoft.com/office/word/2010/wordprocessingCanvas" xmlns:mc="http://schemas.openxmlformats.org/markup-compatibility/2006" xmlns:o="urn:schemas-microsoft-com:office:office" xmlns:r="http://schemas.openxmlformats.org/officeDocument/2006/relationships" xmlns:m="http://schemas.openxmlformats.org/officeDocument/2006/math" xmlns:v="urn:schemas-microsoft-com:vml" xmlns:wp14="http://schemas.microsoft.com/office/word/2010/wordprocessingDrawing" xmlns:wp="http://schemas.openxmlformats.org/drawingml/2006/wordprocessingDrawing" xmlns:w10="urn:schemas-microsoft-com:office:word" xmlns:w="http://schemas.openxmlformats.org/wordprocessingml/2006/main" xmlns:w14="http://schemas.microsoft.com/office/word/2010/wordml" xmlns:w15="http://schemas.microsoft.com/office/word/2012/wordml" xmlns:wpg="http://schemas.microsoft.com/office/word/2010/wordprocessingGroup" xmlns:wpi="http://schemas.microsoft.com/office/word/2010/wordprocessingInk" xmlns:wne="http://schemas.microsoft.com/office/word/2006/wordml" xmlns:wps="http://schemas.microsoft.com/office/word/2010/wordprocessingShape" mc:Ignorable="w14 w15 wp14">
   <w:body>
     <w:tbl>
       <w:tblPr>
@@ -100,6 +100,19 @@
           </w:tcPr>
           <w:p>
             <w:r>
+              <w:t>R</w:t>
+            </w:r>
+            <w:r>
+              <w:t>, C</w:t>
+            </w:r>
+          </w:p>
+        </w:tc>
+        <w:tc>
+          <w:tcPr>
+            <w:tcW w:w="2474" w:type="dxa"/>
+          </w:tcPr>
+          <w:p>
+            <w:r>
               <w:t>A, C</w:t>
             </w:r>
           </w:p>
@@ -108,27 +121,13 @@
           <w:tcPr>
             <w:tcW w:w="2474" w:type="dxa"/>
           </w:tcPr>
-          <w:p>
-            <w:r>
-              <w:t>A, C</w:t>
-            </w:r>
-          </w:p>
-        </w:tc>
-        <w:tc>
-          <w:tcPr>
-            <w:tcW w:w="2474" w:type="dxa"/>
-          </w:tcPr>
           <w:p/>
         </w:tc>
         <w:tc>
           <w:tcPr>
             <w:tcW w:w="2474" w:type="dxa"/>
           </w:tcPr>
-          <w:p>
-            <w:r>
-              <w:t>A</w:t>
-            </w:r>
-          </w:p>
+          <w:p/>
         </w:tc>
         <w:tc>
           <w:tcPr>
@@ -189,7 +188,11 @@
           <w:tcPr>
             <w:tcW w:w="2474" w:type="dxa"/>
           </w:tcPr>
-          <w:p/>
+          <w:p>
+            <w:r>
+              <w:t>A</w:t>
+            </w:r>
+          </w:p>
         </w:tc>
         <w:tc>
           <w:tcPr>
@@ -285,8 +288,6 @@
             <w:r>
               <w:t>A</w:t>
             </w:r>
-            <w:bookmarkStart w:id="0" w:name="_GoBack"/>
-            <w:bookmarkEnd w:id="0"/>
           </w:p>
         </w:tc>
         <w:tc>
@@ -313,7 +314,11 @@
           <w:tcPr>
             <w:tcW w:w="2474" w:type="dxa"/>
           </w:tcPr>
-          <w:p/>
+          <w:p>
+            <w:r>
+              <w:t>A</w:t>
+            </w:r>
+          </w:p>
         </w:tc>
         <w:tc>
           <w:tcPr>
@@ -495,6 +500,8 @@
         </w:rPr>
         <w:t xml:space="preserve"> I = Informazioni da scambiarsi</w:t>
       </w:r>
+      <w:bookmarkStart w:id="0" w:name="_GoBack"/>
+      <w:bookmarkEnd w:id="0"/>
     </w:p>
     <w:sectPr>
       <w:pgSz w:w="16838" w:h="11906" w:orient="landscape"/>
@@ -507,7 +514,7 @@
 </file>
 
 <file path=word/styles.xml><?xml version="1.0" encoding="utf-8"?>
-<w:styles xmlns:mc="http://schemas.openxmlformats.org/markup-compatibility/2006" xmlns:r="http://schemas.openxmlformats.org/officeDocument/2006/relationships" xmlns:w="http://schemas.openxmlformats.org/wordprocessingml/2006/main" xmlns:w14="http://schemas.microsoft.com/office/word/2010/wordml" xmlns:w15="http://schemas.microsoft.com/office/word/2012/wordml" xmlns:w16se="http://schemas.microsoft.com/office/word/2015/wordml/symex" mc:Ignorable="w14 w15 w16se">
+<w:styles xmlns:mc="http://schemas.openxmlformats.org/markup-compatibility/2006" xmlns:r="http://schemas.openxmlformats.org/officeDocument/2006/relationships" xmlns:w="http://schemas.openxmlformats.org/wordprocessingml/2006/main" xmlns:w14="http://schemas.microsoft.com/office/word/2010/wordml" xmlns:w15="http://schemas.microsoft.com/office/word/2012/wordml" mc:Ignorable="w14 w15">
   <w:docDefaults>
     <w:rPrDefault>
       <w:rPr>
@@ -523,7 +530,7 @@
       </w:pPr>
     </w:pPrDefault>
   </w:docDefaults>
-  <w:latentStyles w:defLockedState="0" w:defUIPriority="99" w:defSemiHidden="0" w:defUnhideWhenUsed="0" w:defQFormat="0" w:count="374">
+  <w:latentStyles w:defLockedState="0" w:defUIPriority="99" w:defSemiHidden="0" w:defUnhideWhenUsed="0" w:defQFormat="0" w:count="371">
     <w:lsdException w:name="Normal" w:uiPriority="0" w:qFormat="1"/>
     <w:lsdException w:name="heading 1" w:uiPriority="9" w:qFormat="1"/>
     <w:lsdException w:name="heading 2" w:semiHidden="1" w:uiPriority="9" w:unhideWhenUsed="1" w:qFormat="1"/>
@@ -629,6 +636,7 @@
     <w:lsdException w:name="HTML Sample" w:semiHidden="1" w:unhideWhenUsed="1"/>
     <w:lsdException w:name="HTML Typewriter" w:semiHidden="1" w:unhideWhenUsed="1"/>
     <w:lsdException w:name="HTML Variable" w:semiHidden="1" w:unhideWhenUsed="1"/>
+    <w:lsdException w:name="Normal Table" w:semiHidden="1" w:unhideWhenUsed="1"/>
     <w:lsdException w:name="annotation subject" w:semiHidden="1" w:unhideWhenUsed="1"/>
     <w:lsdException w:name="No List" w:semiHidden="1" w:unhideWhenUsed="1"/>
     <w:lsdException w:name="Outline List 1" w:semiHidden="1" w:unhideWhenUsed="1"/>
@@ -673,6 +681,7 @@
     <w:lsdException w:name="Table Professional" w:semiHidden="1" w:unhideWhenUsed="1"/>
     <w:lsdException w:name="Table Subtle 1" w:semiHidden="1" w:unhideWhenUsed="1"/>
     <w:lsdException w:name="Table Subtle 2" w:semiHidden="1" w:unhideWhenUsed="1"/>
+    <w:lsdException w:name="Table Web 1" w:semiHidden="1" w:unhideWhenUsed="1"/>
     <w:lsdException w:name="Table Web 2" w:semiHidden="1" w:unhideWhenUsed="1"/>
     <w:lsdException w:name="Table Web 3" w:semiHidden="1" w:unhideWhenUsed="1"/>
     <w:lsdException w:name="Balloon Text" w:semiHidden="1" w:unhideWhenUsed="1"/>
@@ -893,9 +902,6 @@
     <w:lsdException w:name="List Table 5 Dark Accent 6" w:uiPriority="50"/>
     <w:lsdException w:name="List Table 6 Colorful Accent 6" w:uiPriority="51"/>
     <w:lsdException w:name="List Table 7 Colorful Accent 6" w:uiPriority="52"/>
-    <w:lsdException w:name="Mention" w:semiHidden="1" w:unhideWhenUsed="1"/>
-    <w:lsdException w:name="Smart Hyperlink" w:semiHidden="1" w:unhideWhenUsed="1"/>
-    <w:lsdException w:name="Hashtag" w:semiHidden="1" w:unhideWhenUsed="1"/>
   </w:latentStyles>
   <w:style w:type="paragraph" w:default="1" w:styleId="Normale">
     <w:name w:val="Normal"/>

</xml_diff>